<commit_message>
Nuevos Cambios en Documento
Se realizaron nuevos cambios. No terminado aún el documento.
</commit_message>
<xml_diff>
--- a/monografia/UNIVERSIDAD MARTIN LUTERO(MONOGRAFIA).docx
+++ b/monografia/UNIVERSIDAD MARTIN LUTERO(MONOGRAFIA).docx
@@ -1098,6 +1098,9 @@
     </w:p>
     <w:sdt>
       <w:sdtPr>
+        <w:rPr>
+          <w:noProof w:val="0"/>
+        </w:rPr>
         <w:id w:val="-860973653"/>
         <w:docPartObj>
           <w:docPartGallery w:val="Table of Contents"/>
@@ -1108,7 +1111,6 @@
         <w:rPr>
           <w:b/>
           <w:bCs/>
-          <w:noProof w:val="0"/>
           <w:lang w:val="es-ES"/>
         </w:rPr>
       </w:sdtEndPr>
@@ -4692,13 +4694,19 @@
         <w:t>Mejorar los procesos y el tiempo de atención</w:t>
       </w:r>
       <w:r>
-        <w:t xml:space="preserve"> a estudiantes y docentes</w:t>
-      </w:r>
-      <w:r>
-        <w:t xml:space="preserve"> en el área de registro académico de Universi</w:t>
-      </w:r>
-      <w:r>
-        <w:t>dad Martin Lutero, sede Quilalí</w:t>
+        <w:t xml:space="preserve"> docentes</w:t>
+      </w:r>
+      <w:r>
+        <w:t xml:space="preserve"> </w:t>
+      </w:r>
+      <w:r>
+        <w:t xml:space="preserve">y personal administrativo, </w:t>
+      </w:r>
+      <w:r>
+        <w:t>en el área de registro académico de Universi</w:t>
+      </w:r>
+      <w:r>
+        <w:t>dad Martin Lutero sede Quilalí</w:t>
       </w:r>
       <w:r>
         <w:t xml:space="preserve">, </w:t>
@@ -5010,7 +5018,6 @@
           <w:b/>
           <w:bCs/>
         </w:rPr>
-        <w:lastRenderedPageBreak/>
         <w:t>Planteamiento del problema</w:t>
       </w:r>
       <w:bookmarkEnd w:id="8"/>
@@ -5064,13 +5071,16 @@
         <w:t xml:space="preserve">ágil </w:t>
       </w:r>
       <w:r>
-        <w:t>a los e</w:t>
-      </w:r>
-      <w:r>
-        <w:t>studiantes</w:t>
-      </w:r>
-      <w:r>
-        <w:t xml:space="preserve"> y docentes.</w:t>
+        <w:t xml:space="preserve">a </w:t>
+      </w:r>
+      <w:r>
+        <w:t>docentes</w:t>
+      </w:r>
+      <w:r>
+        <w:t xml:space="preserve"> y personal administrativo</w:t>
+      </w:r>
+      <w:r>
+        <w:t>.</w:t>
       </w:r>
     </w:p>
     <w:p/>
@@ -5134,47 +5144,37 @@
       <w:bookmarkEnd w:id="11"/>
     </w:p>
     <w:p>
-      <w:pPr>
-        <w:rPr>
-          <w:szCs w:val="24"/>
-        </w:rPr>
-      </w:pPr>
-    </w:p>
-    <w:p>
-      <w:pPr>
-        <w:rPr>
-          <w:szCs w:val="24"/>
-        </w:rPr>
-      </w:pPr>
-      <w:r>
-        <w:rPr>
-          <w:szCs w:val="24"/>
-        </w:rPr>
-        <w:t>El Sistema de Notas traerá solución a la problemática que presenta la Universidad, brindando los mejores resultados en el área de registro de notas.</w:t>
-      </w:r>
-    </w:p>
-    <w:p>
-      <w:pPr>
-        <w:rPr>
-          <w:szCs w:val="24"/>
-        </w:rPr>
-      </w:pPr>
-    </w:p>
-    <w:p>
-      <w:pPr>
-        <w:rPr>
-          <w:szCs w:val="24"/>
-        </w:rPr>
-      </w:pPr>
-    </w:p>
-    <w:p>
-      <w:pPr>
-        <w:rPr>
-          <w:szCs w:val="24"/>
-        </w:rPr>
-      </w:pPr>
-    </w:p>
-    <w:p/>
+      <w:r>
+        <w:rPr>
+          <w:szCs w:val="24"/>
+        </w:rPr>
+        <w:t>E</w:t>
+      </w:r>
+      <w:r>
+        <w:rPr>
+          <w:szCs w:val="24"/>
+        </w:rPr>
+        <w:t xml:space="preserve">l uso </w:t>
+      </w:r>
+      <w:r>
+        <w:rPr>
+          <w:szCs w:val="24"/>
+        </w:rPr>
+        <w:t>de un automatizado de registro de notas, mejorará el servicio de atención tanto a docentes, estudiantes</w:t>
+      </w:r>
+      <w:r>
+        <w:rPr>
+          <w:szCs w:val="24"/>
+        </w:rPr>
+        <w:t xml:space="preserve"> </w:t>
+      </w:r>
+      <w:r>
+        <w:rPr>
+          <w:szCs w:val="24"/>
+        </w:rPr>
+        <w:t>y personal administrativo, lo que permitirá también la reducción de la mora en la Universidad Martín Lutero sede Quilalí.</w:t>
+      </w:r>
+    </w:p>
     <w:p/>
     <w:p>
       <w:pPr>
@@ -5211,7 +5211,11 @@
       <w:bookmarkEnd w:id="12"/>
       <w:bookmarkEnd w:id="13"/>
     </w:p>
-    <w:p/>
+    <w:p>
+      <w:r>
+        <w:t xml:space="preserve"> </w:t>
+      </w:r>
+    </w:p>
     <w:p>
       <w:r>
         <w:t>Consideramos que el desarrollo de este sistema, será de una gran ayuda ya que permitirá</w:t>
@@ -5768,6 +5772,7 @@
           <w:id w:val="1493673706"/>
           <w:citation/>
         </w:sdtPr>
+        <w:sdtEndPr/>
         <w:sdtContent>
           <w:r>
             <w:rPr>
@@ -6210,6 +6215,7 @@
           <w:id w:val="1319540767"/>
           <w:citation/>
         </w:sdtPr>
+        <w:sdtEndPr/>
         <w:sdtContent>
           <w:r>
             <w:rPr>
@@ -6998,6 +7004,7 @@
           <w:id w:val="-1692219847"/>
           <w:citation/>
         </w:sdtPr>
+        <w:sdtEndPr/>
         <w:sdtContent>
           <w:r>
             <w:rPr>
@@ -8282,9 +8289,6 @@
       </w:r>
       <w:proofErr w:type="spellStart"/>
       <w:r>
-        <w:rPr>
-          <w:rFonts w:ascii="Arial" w:hAnsi="Arial" w:cs="Arial"/>
-        </w:rPr>
         <w:fldChar w:fldCharType="begin"/>
       </w:r>
       <w:r>
@@ -8295,9 +8299,6 @@
         <w:instrText xml:space="preserve"> HYPERLINK "https://es.wikipedia.org/wiki/MariaDB" \o "MariaDB" </w:instrText>
       </w:r>
       <w:r>
-        <w:rPr>
-          <w:rFonts w:ascii="Arial" w:hAnsi="Arial" w:cs="Arial"/>
-        </w:rPr>
         <w:fldChar w:fldCharType="separate"/>
       </w:r>
       <w:r>
@@ -8416,9 +8417,6 @@
       </w:r>
       <w:proofErr w:type="spellStart"/>
       <w:r>
-        <w:rPr>
-          <w:rFonts w:ascii="Arial" w:hAnsi="Arial" w:cs="Arial"/>
-        </w:rPr>
         <w:fldChar w:fldCharType="begin"/>
       </w:r>
       <w:r>
@@ -8429,9 +8427,6 @@
         <w:instrText xml:space="preserve"> HYPERLINK "https://es.wikipedia.org/wiki/Fork" \o "Fork" </w:instrText>
       </w:r>
       <w:r>
-        <w:rPr>
-          <w:rFonts w:ascii="Arial" w:hAnsi="Arial" w:cs="Arial"/>
-        </w:rPr>
         <w:fldChar w:fldCharType="separate"/>
       </w:r>
       <w:r>
@@ -11012,6 +11007,7 @@
           <w:id w:val="-885247560"/>
           <w:citation/>
         </w:sdtPr>
+        <w:sdtEndPr/>
         <w:sdtContent>
           <w:r>
             <w:rPr>
@@ -11108,6 +11104,7 @@
           <w:id w:val="870033045"/>
           <w:citation/>
         </w:sdtPr>
+        <w:sdtEndPr/>
         <w:sdtContent>
           <w:r>
             <w:rPr>
@@ -11188,6 +11185,7 @@
           <w:id w:val="-1180196093"/>
           <w:citation/>
         </w:sdtPr>
+        <w:sdtEndPr/>
         <w:sdtContent>
           <w:r>
             <w:fldChar w:fldCharType="begin"/>
@@ -11254,6 +11252,7 @@
           <w:id w:val="-926884645"/>
           <w:citation/>
         </w:sdtPr>
+        <w:sdtEndPr/>
         <w:sdtContent>
           <w:r>
             <w:fldChar w:fldCharType="begin"/>
@@ -11316,6 +11315,7 @@
           <w:id w:val="591358836"/>
           <w:citation/>
         </w:sdtPr>
+        <w:sdtEndPr/>
         <w:sdtContent>
           <w:r>
             <w:fldChar w:fldCharType="begin"/>
@@ -11925,6 +11925,7 @@
           <w:id w:val="-331378183"/>
           <w:citation/>
         </w:sdtPr>
+        <w:sdtEndPr/>
         <w:sdtContent>
           <w:r>
             <w:rPr>
@@ -12046,6 +12047,7 @@
           <w:id w:val="1193651863"/>
           <w:citation/>
         </w:sdtPr>
+        <w:sdtEndPr/>
         <w:sdtContent>
           <w:r>
             <w:rPr>
@@ -12287,6 +12289,7 @@
           <w:id w:val="1916359274"/>
           <w:citation/>
         </w:sdtPr>
+        <w:sdtEndPr/>
         <w:sdtContent>
           <w:r>
             <w:rPr>
@@ -12422,6 +12425,7 @@
           <w:id w:val="1582176999"/>
           <w:citation/>
         </w:sdtPr>
+        <w:sdtEndPr/>
         <w:sdtContent>
           <w:r>
             <w:rPr>
@@ -12980,6 +12984,7 @@
           <w:id w:val="-1050213480"/>
           <w:citation/>
         </w:sdtPr>
+        <w:sdtEndPr/>
         <w:sdtContent>
           <w:r>
             <w:rPr>
@@ -13193,6 +13198,7 @@
           <w:id w:val="-1783719692"/>
           <w:citation/>
         </w:sdtPr>
+        <w:sdtEndPr/>
         <w:sdtContent>
           <w:r>
             <w:rPr>
@@ -13447,6 +13453,7 @@
           <w:id w:val="-1165011388"/>
           <w:citation/>
         </w:sdtPr>
+        <w:sdtEndPr/>
         <w:sdtContent>
           <w:r>
             <w:rPr>
@@ -14057,6 +14064,7 @@
           <w:id w:val="578255602"/>
           <w:citation/>
         </w:sdtPr>
+        <w:sdtEndPr/>
         <w:sdtContent>
           <w:r>
             <w:rPr>
@@ -15288,6 +15296,7 @@
           <w:id w:val="1847594227"/>
           <w:citation/>
         </w:sdtPr>
+        <w:sdtEndPr/>
         <w:sdtContent>
           <w:r>
             <w:rPr>
@@ -15379,6 +15388,7 @@
           <w:id w:val="795262740"/>
           <w:citation/>
         </w:sdtPr>
+        <w:sdtEndPr/>
         <w:sdtContent>
           <w:r>
             <w:rPr>
@@ -15592,6 +15602,7 @@
           <w:id w:val="2026670820"/>
           <w:citation/>
         </w:sdtPr>
+        <w:sdtEndPr/>
         <w:sdtContent>
           <w:r>
             <w:rPr>
@@ -16323,6 +16334,7 @@
           <w:id w:val="-214427414"/>
           <w:citation/>
         </w:sdtPr>
+        <w:sdtEndPr/>
         <w:sdtContent>
           <w:r>
             <w:rPr>
@@ -17337,6 +17349,7 @@
           <w:id w:val="-522088658"/>
           <w:citation/>
         </w:sdtPr>
+        <w:sdtEndPr/>
         <w:sdtContent>
           <w:r>
             <w:rPr>
@@ -17850,6 +17863,7 @@
           <w:id w:val="1723555524"/>
           <w:citation/>
         </w:sdtPr>
+        <w:sdtEndPr/>
         <w:sdtContent>
           <w:r>
             <w:rPr>
@@ -18024,6 +18038,7 @@
           <w:id w:val="1929776960"/>
           <w:citation/>
         </w:sdtPr>
+        <w:sdtEndPr/>
         <w:sdtContent>
           <w:r>
             <w:rPr>
@@ -18127,6 +18142,7 @@
           <w:id w:val="2110544712"/>
           <w:citation/>
         </w:sdtPr>
+        <w:sdtEndPr/>
         <w:sdtContent>
           <w:r>
             <w:rPr>
@@ -18380,6 +18396,7 @@
           <w:id w:val="-1454553990"/>
           <w:citation/>
         </w:sdtPr>
+        <w:sdtEndPr/>
         <w:sdtContent>
           <w:r>
             <w:rPr>
@@ -18523,6 +18540,7 @@
           <w:id w:val="-295676333"/>
           <w:citation/>
         </w:sdtPr>
+        <w:sdtEndPr/>
         <w:sdtContent>
           <w:r>
             <w:rPr>
@@ -18675,6 +18693,7 @@
           <w:id w:val="-1084993890"/>
           <w:citation/>
         </w:sdtPr>
+        <w:sdtEndPr/>
         <w:sdtContent>
           <w:r>
             <w:rPr>
@@ -18967,6 +18986,7 @@
           <w:id w:val="-1195684817"/>
           <w:citation/>
         </w:sdtPr>
+        <w:sdtEndPr/>
         <w:sdtContent>
           <w:r>
             <w:rPr>
@@ -19130,6 +19150,7 @@
           <w:id w:val="196203458"/>
           <w:citation/>
         </w:sdtPr>
+        <w:sdtEndPr/>
         <w:sdtContent>
           <w:r>
             <w:rPr>
@@ -19392,6 +19413,7 @@
           <w:id w:val="-893084"/>
           <w:citation/>
         </w:sdtPr>
+        <w:sdtEndPr/>
         <w:sdtContent>
           <w:r>
             <w:rPr>
@@ -20015,6 +20037,7 @@
           <w:id w:val="-1233693256"/>
           <w:citation/>
         </w:sdtPr>
+        <w:sdtEndPr/>
         <w:sdtContent>
           <w:r>
             <w:rPr>
@@ -20230,6 +20253,7 @@
           <w:id w:val="1113865485"/>
           <w:citation/>
         </w:sdtPr>
+        <w:sdtEndPr/>
         <w:sdtContent>
           <w:r>
             <w:rPr>
@@ -20422,6 +20446,7 @@
           <w:id w:val="412515180"/>
           <w:citation/>
         </w:sdtPr>
+        <w:sdtEndPr/>
         <w:sdtContent>
           <w:r>
             <w:rPr>
@@ -20511,6 +20536,7 @@
           <w:id w:val="-378394253"/>
           <w:citation/>
         </w:sdtPr>
+        <w:sdtEndPr/>
         <w:sdtContent>
           <w:r>
             <w:rPr>
@@ -20620,6 +20646,7 @@
           <w:id w:val="1731346821"/>
           <w:citation/>
         </w:sdtPr>
+        <w:sdtEndPr/>
         <w:sdtContent>
           <w:r>
             <w:rPr>
@@ -20874,6 +20901,7 @@
           <w:id w:val="965555742"/>
           <w:citation/>
         </w:sdtPr>
+        <w:sdtEndPr/>
         <w:sdtContent>
           <w:r>
             <w:rPr>
@@ -21056,6 +21084,7 @@
           <w:id w:val="1971316390"/>
           <w:citation/>
         </w:sdtPr>
+        <w:sdtEndPr/>
         <w:sdtContent>
           <w:r>
             <w:rPr>
@@ -21305,6 +21334,7 @@
           <w:id w:val="801971369"/>
           <w:citation/>
         </w:sdtPr>
+        <w:sdtEndPr/>
         <w:sdtContent>
           <w:r>
             <w:rPr>
@@ -22289,6 +22319,7 @@
           <w:id w:val="587120092"/>
           <w:citation/>
         </w:sdtPr>
+        <w:sdtEndPr/>
         <w:sdtContent>
           <w:r>
             <w:rPr>
@@ -22400,6 +22431,7 @@
           <w:id w:val="1623196576"/>
           <w:citation/>
         </w:sdtPr>
+        <w:sdtEndPr/>
         <w:sdtContent>
           <w:r>
             <w:rPr>
@@ -22480,6 +22512,7 @@
           <w:id w:val="-1715806452"/>
           <w:citation/>
         </w:sdtPr>
+        <w:sdtEndPr/>
         <w:sdtContent>
           <w:r>
             <w:rPr>
@@ -22667,6 +22700,7 @@
           <w:id w:val="1552803693"/>
           <w:citation/>
         </w:sdtPr>
+        <w:sdtEndPr/>
         <w:sdtContent>
           <w:r>
             <w:fldChar w:fldCharType="begin"/>
@@ -22735,6 +22769,7 @@
           <w:id w:val="1342276776"/>
           <w:citation/>
         </w:sdtPr>
+        <w:sdtEndPr/>
         <w:sdtContent>
           <w:r>
             <w:fldChar w:fldCharType="begin"/>
@@ -22829,6 +22864,7 @@
           <w:id w:val="-106120796"/>
           <w:citation/>
         </w:sdtPr>
+        <w:sdtEndPr/>
         <w:sdtContent>
           <w:r>
             <w:fldChar w:fldCharType="begin"/>
@@ -22969,6 +23005,7 @@
           <w:id w:val="1439020185"/>
           <w:citation/>
         </w:sdtPr>
+        <w:sdtEndPr/>
         <w:sdtContent>
           <w:r>
             <w:fldChar w:fldCharType="begin"/>
@@ -23024,6 +23061,7 @@
           <w:id w:val="1997917053"/>
           <w:citation/>
         </w:sdtPr>
+        <w:sdtEndPr/>
         <w:sdtContent>
           <w:r>
             <w:fldChar w:fldCharType="begin"/>
@@ -23070,6 +23108,7 @@
           <w:id w:val="-689827924"/>
           <w:citation/>
         </w:sdtPr>
+        <w:sdtEndPr/>
         <w:sdtContent>
           <w:r>
             <w:fldChar w:fldCharType="begin"/>
@@ -23118,6 +23157,7 @@
           <w:id w:val="-1382248295"/>
           <w:citation/>
         </w:sdtPr>
+        <w:sdtEndPr/>
         <w:sdtContent>
           <w:r>
             <w:fldChar w:fldCharType="begin"/>
@@ -23165,6 +23205,7 @@
           <w:id w:val="757326325"/>
           <w:citation/>
         </w:sdtPr>
+        <w:sdtEndPr/>
         <w:sdtContent>
           <w:r>
             <w:fldChar w:fldCharType="begin"/>
@@ -23204,6 +23245,7 @@
           <w:id w:val="-253828282"/>
           <w:citation/>
         </w:sdtPr>
+        <w:sdtEndPr/>
         <w:sdtContent>
           <w:r>
             <w:fldChar w:fldCharType="begin"/>
@@ -23323,6 +23365,7 @@
           <w:id w:val="1155422475"/>
           <w:citation/>
         </w:sdtPr>
+        <w:sdtEndPr/>
         <w:sdtContent>
           <w:r>
             <w:rPr>
@@ -23471,6 +23514,7 @@
           <w:id w:val="-1581525997"/>
           <w:citation/>
         </w:sdtPr>
+        <w:sdtEndPr/>
         <w:sdtContent>
           <w:r>
             <w:rPr>
@@ -23589,6 +23633,7 @@
           <w:id w:val="69781569"/>
           <w:citation/>
         </w:sdtPr>
+        <w:sdtEndPr/>
         <w:sdtContent>
           <w:r>
             <w:rPr>
@@ -23791,6 +23836,7 @@
           <w:id w:val="-1015533526"/>
           <w:citation/>
         </w:sdtPr>
+        <w:sdtEndPr/>
         <w:sdtContent>
           <w:r>
             <w:rPr>
@@ -23917,6 +23963,7 @@
           <w:id w:val="-989779405"/>
           <w:citation/>
         </w:sdtPr>
+        <w:sdtEndPr/>
         <w:sdtContent>
           <w:r>
             <w:rPr>
@@ -24005,6 +24052,7 @@
           <w:id w:val="2140376409"/>
           <w:citation/>
         </w:sdtPr>
+        <w:sdtEndPr/>
         <w:sdtContent>
           <w:r>
             <w:rPr>
@@ -24067,6 +24115,7 @@
           <w:id w:val="1230567550"/>
           <w:citation/>
         </w:sdtPr>
+        <w:sdtEndPr/>
         <w:sdtContent>
           <w:r>
             <w:rPr>
@@ -24435,7 +24484,28 @@
           <w:sz w:val="22"/>
           <w:szCs w:val="20"/>
         </w:rPr>
-        <w:t xml:space="preserve">Se logró la integración con herramientas de control de versiones como </w:t>
+        <w:t>Se trabajó de manera</w:t>
+      </w:r>
+      <w:r>
+        <w:rPr>
+          <w:sz w:val="22"/>
+          <w:szCs w:val="20"/>
+        </w:rPr>
+        <w:t xml:space="preserve"> integra</w:t>
+      </w:r>
+      <w:r>
+        <w:rPr>
+          <w:sz w:val="22"/>
+          <w:szCs w:val="20"/>
+        </w:rPr>
+        <w:t>da</w:t>
+      </w:r>
+      <w:r>
+        <w:rPr>
+          <w:sz w:val="22"/>
+          <w:szCs w:val="20"/>
+        </w:rPr>
+        <w:t xml:space="preserve"> con herramientas de control de versiones como </w:t>
       </w:r>
       <w:proofErr w:type="spellStart"/>
       <w:r>
@@ -24741,8 +24811,11 @@
     <w:sdt>
       <w:sdtPr>
         <w:rPr>
+          <w:rFonts w:eastAsiaTheme="minorHAnsi" w:cstheme="minorBidi"/>
           <w:b/>
           <w:bCs/>
+          <w:sz w:val="24"/>
+          <w:szCs w:val="22"/>
         </w:rPr>
         <w:id w:val="-1060865493"/>
         <w:docPartObj>
@@ -24752,11 +24825,8 @@
       </w:sdtPr>
       <w:sdtEndPr>
         <w:rPr>
-          <w:rFonts w:eastAsiaTheme="minorHAnsi" w:cstheme="minorBidi"/>
           <w:b w:val="0"/>
           <w:bCs w:val="0"/>
-          <w:sz w:val="24"/>
-          <w:szCs w:val="22"/>
         </w:rPr>
       </w:sdtEndPr>
       <w:sdtContent>
@@ -24803,6 +24873,7 @@
             <w:id w:val="111145805"/>
             <w:bibliography/>
           </w:sdtPr>
+          <w:sdtEndPr/>
           <w:sdtContent>
             <w:p>
               <w:pPr>
@@ -27634,6 +27705,7 @@
         <w:docPartUnique/>
       </w:docPartObj>
     </w:sdtPr>
+    <w:sdtEndPr/>
     <w:sdtContent>
       <w:sdt>
         <w:sdtPr>
@@ -27643,6 +27715,7 @@
             <w:docPartUnique/>
           </w:docPartObj>
         </w:sdtPr>
+        <w:sdtEndPr/>
         <w:sdtContent>
           <w:p>
             <w:pPr>

</xml_diff>